<commit_message>
User Story Updating Version 1
</commit_message>
<xml_diff>
--- a/User Story.docx
+++ b/User Story.docx
@@ -106,7 +106,7 @@
       <w:pPr>
         <w:bidi/>
         <w:rPr>
-          <w:rFonts w:cs="B Nazanin" w:hint="cs"/>
+          <w:rFonts w:cs="B Nazanin"/>
           <w:sz w:val="28"/>
           <w:szCs w:val="28"/>
           <w:rtl/>
@@ -664,27 +664,77 @@
           <w:rtl/>
           <w:lang w:bidi="fa-IR"/>
         </w:rPr>
-        <w:t>اگر کاربری قصد نظردهی داشته باشد، ابتدا لازم است مشخصات خود را در سیستم ثبت نماید. اگر کاربر قبلا ثبت نام کرده باشد باید وارد سیستم شود. پس از ورود به سیستم کاربر نظر خود را قالب یک پیام تایپ می</w:t>
-      </w:r>
-      <w:r>
-        <w:rPr>
-          <w:rFonts w:cs="B Nazanin"/>
-          <w:sz w:val="28"/>
-          <w:szCs w:val="28"/>
-          <w:rtl/>
-          <w:lang w:bidi="fa-IR"/>
-        </w:rPr>
-        <w:softHyphen/>
-      </w:r>
-      <w:r>
-        <w:rPr>
-          <w:rFonts w:cs="B Nazanin" w:hint="cs"/>
-          <w:sz w:val="28"/>
-          <w:szCs w:val="28"/>
-          <w:rtl/>
-          <w:lang w:bidi="fa-IR"/>
-        </w:rPr>
-        <w:t>کند و پس از بررسی این پیام از نظر محتوا لفظی توسط سیستم، این نظر برای این فیلم ثبت می</w:t>
+        <w:t xml:space="preserve">اگر کاربری قصد نظردهی داشته باشد، ابتدا لازم است مشخصات خود را در سیستم ثبت نماید. اگر کاربر قبلا ثبت نام کرده باشد باید وارد سیستم شود. پس از ورود به سیستم کاربر نظر خود را </w:t>
+      </w:r>
+      <w:r>
+        <w:rPr>
+          <w:rFonts w:cs="B Nazanin" w:hint="cs"/>
+          <w:sz w:val="28"/>
+          <w:szCs w:val="28"/>
+          <w:rtl/>
+          <w:lang w:bidi="fa-IR"/>
+        </w:rPr>
+        <w:t xml:space="preserve">در </w:t>
+      </w:r>
+      <w:r>
+        <w:rPr>
+          <w:rFonts w:cs="B Nazanin" w:hint="cs"/>
+          <w:sz w:val="28"/>
+          <w:szCs w:val="28"/>
+          <w:rtl/>
+          <w:lang w:bidi="fa-IR"/>
+        </w:rPr>
+        <w:t>قالب یک پیام تایپ می</w:t>
+      </w:r>
+      <w:r>
+        <w:rPr>
+          <w:rFonts w:cs="B Nazanin"/>
+          <w:sz w:val="28"/>
+          <w:szCs w:val="28"/>
+          <w:rtl/>
+          <w:lang w:bidi="fa-IR"/>
+        </w:rPr>
+        <w:softHyphen/>
+      </w:r>
+      <w:r>
+        <w:rPr>
+          <w:rFonts w:cs="B Nazanin" w:hint="cs"/>
+          <w:sz w:val="28"/>
+          <w:szCs w:val="28"/>
+          <w:rtl/>
+          <w:lang w:bidi="fa-IR"/>
+        </w:rPr>
+        <w:t>کند.</w:t>
+      </w:r>
+      <w:r>
+        <w:rPr>
+          <w:rFonts w:cs="B Nazanin" w:hint="cs"/>
+          <w:sz w:val="28"/>
+          <w:szCs w:val="28"/>
+          <w:rtl/>
+          <w:lang w:bidi="fa-IR"/>
+        </w:rPr>
+        <w:t xml:space="preserve"> پس از بررسی این پیام از نظر محتوا</w:t>
+      </w:r>
+      <w:r>
+        <w:rPr>
+          <w:rFonts w:cs="B Nazanin" w:hint="cs"/>
+          <w:sz w:val="28"/>
+          <w:szCs w:val="28"/>
+          <w:rtl/>
+          <w:lang w:bidi="fa-IR"/>
+        </w:rPr>
+        <w:t>ی</w:t>
+      </w:r>
+      <w:r>
+        <w:rPr>
+          <w:rFonts w:cs="B Nazanin" w:hint="cs"/>
+          <w:sz w:val="28"/>
+          <w:szCs w:val="28"/>
+          <w:rtl/>
+          <w:lang w:bidi="fa-IR"/>
+        </w:rPr>
+        <w:t xml:space="preserve"> لفظی توسط سیستم، این نظر برای این فیلم ثبت می</w:t>
       </w:r>
       <w:r>
         <w:rPr>
@@ -806,7 +856,27 @@
           <w:rtl/>
           <w:lang w:bidi="fa-IR"/>
         </w:rPr>
-        <w:t>کند، اگر سینمایی در حال اکران آن فیلم باشد این سینما به کاربر نمایش داده می شود. سپس کاربر از بین سینماهای موجود یکی از سینماها را انتخاب می</w:t>
+        <w:t>کند، اگر سینمایی در حال اکران آن فیلم باشد این سینما به کاربر نما</w:t>
+      </w:r>
+      <w:r>
+        <w:rPr>
+          <w:rFonts w:cs="B Nazanin" w:hint="cs"/>
+          <w:sz w:val="28"/>
+          <w:szCs w:val="28"/>
+          <w:rtl/>
+          <w:lang w:bidi="fa-IR"/>
+        </w:rPr>
+        <w:t>یش داده می شود. سپس کاربر میان</w:t>
+      </w:r>
+      <w:r>
+        <w:rPr>
+          <w:rFonts w:cs="B Nazanin" w:hint="cs"/>
+          <w:sz w:val="28"/>
+          <w:szCs w:val="28"/>
+          <w:rtl/>
+          <w:lang w:bidi="fa-IR"/>
+        </w:rPr>
+        <w:t xml:space="preserve"> سینماهای موجود یکی از سینماها را انتخاب می</w:t>
       </w:r>
       <w:r>
         <w:rPr>
@@ -846,27 +916,117 @@
           <w:rtl/>
           <w:lang w:bidi="fa-IR"/>
         </w:rPr>
-        <w:t>شود. در این صفحه کاربر سانس مورد نظر خود را انتخاب می</w:t>
-      </w:r>
-      <w:r>
-        <w:rPr>
-          <w:rFonts w:cs="B Nazanin"/>
-          <w:sz w:val="28"/>
-          <w:szCs w:val="28"/>
-          <w:rtl/>
-          <w:lang w:bidi="fa-IR"/>
-        </w:rPr>
-        <w:softHyphen/>
-      </w:r>
-      <w:r>
-        <w:rPr>
-          <w:rFonts w:cs="B Nazanin" w:hint="cs"/>
-          <w:sz w:val="28"/>
-          <w:szCs w:val="28"/>
-          <w:rtl/>
-          <w:lang w:bidi="fa-IR"/>
-        </w:rPr>
-        <w:t>کند. به این ترتیب کاربر فیلم موردنظر خود را در سانس دلخواه خود در یک سینما رزرو می</w:t>
+        <w:t>شود همچنین</w:t>
+      </w:r>
+      <w:r>
+        <w:rPr>
+          <w:rFonts w:cs="B Nazanin" w:hint="cs"/>
+          <w:sz w:val="28"/>
+          <w:szCs w:val="28"/>
+          <w:rtl/>
+          <w:lang w:bidi="fa-IR"/>
+        </w:rPr>
+        <w:t xml:space="preserve"> در این صفحه کاربر سانس مورد نظر خود را</w:t>
+      </w:r>
+      <w:r>
+        <w:rPr>
+          <w:rFonts w:cs="B Nazanin" w:hint="cs"/>
+          <w:sz w:val="28"/>
+          <w:szCs w:val="28"/>
+          <w:rtl/>
+          <w:lang w:bidi="fa-IR"/>
+        </w:rPr>
+        <w:t xml:space="preserve"> نیز</w:t>
+      </w:r>
+      <w:r>
+        <w:rPr>
+          <w:rFonts w:cs="B Nazanin" w:hint="cs"/>
+          <w:sz w:val="28"/>
+          <w:szCs w:val="28"/>
+          <w:rtl/>
+          <w:lang w:bidi="fa-IR"/>
+        </w:rPr>
+        <w:t xml:space="preserve"> انتخاب می</w:t>
+      </w:r>
+      <w:r>
+        <w:rPr>
+          <w:rFonts w:cs="B Nazanin"/>
+          <w:sz w:val="28"/>
+          <w:szCs w:val="28"/>
+          <w:rtl/>
+          <w:lang w:bidi="fa-IR"/>
+        </w:rPr>
+        <w:softHyphen/>
+      </w:r>
+      <w:r>
+        <w:rPr>
+          <w:rFonts w:cs="B Nazanin" w:hint="cs"/>
+          <w:sz w:val="28"/>
+          <w:szCs w:val="28"/>
+          <w:rtl/>
+          <w:lang w:bidi="fa-IR"/>
+        </w:rPr>
+        <w:t xml:space="preserve">کند. </w:t>
+      </w:r>
+      <w:r>
+        <w:rPr>
+          <w:rFonts w:cs="B Nazanin" w:hint="cs"/>
+          <w:sz w:val="28"/>
+          <w:szCs w:val="28"/>
+          <w:rtl/>
+          <w:lang w:bidi="fa-IR"/>
+        </w:rPr>
+        <w:t>در انتها از کاربر خواسته می</w:t>
+      </w:r>
+      <w:r>
+        <w:rPr>
+          <w:rFonts w:cs="B Nazanin"/>
+          <w:sz w:val="28"/>
+          <w:szCs w:val="28"/>
+          <w:rtl/>
+          <w:lang w:bidi="fa-IR"/>
+        </w:rPr>
+        <w:softHyphen/>
+      </w:r>
+      <w:r>
+        <w:rPr>
+          <w:rFonts w:cs="B Nazanin" w:hint="cs"/>
+          <w:sz w:val="28"/>
+          <w:szCs w:val="28"/>
+          <w:rtl/>
+          <w:lang w:bidi="fa-IR"/>
+        </w:rPr>
+        <w:t xml:space="preserve">شود که وارد سیستم بشود. </w:t>
+      </w:r>
+      <w:r>
+        <w:rPr>
+          <w:rFonts w:cs="B Nazanin" w:hint="cs"/>
+          <w:sz w:val="28"/>
+          <w:szCs w:val="28"/>
+          <w:rtl/>
+          <w:lang w:bidi="fa-IR"/>
+        </w:rPr>
+        <w:t>به این ترتیب کاربر فیلم موردنظر خود را در سانس دلخواه خود در یک سینما رزرو می</w:t>
+      </w:r>
+      <w:r>
+        <w:rPr>
+          <w:rFonts w:cs="B Nazanin"/>
+          <w:sz w:val="28"/>
+          <w:szCs w:val="28"/>
+          <w:rtl/>
+          <w:lang w:bidi="fa-IR"/>
+        </w:rPr>
+        <w:softHyphen/>
+      </w:r>
+      <w:r>
+        <w:rPr>
+          <w:rFonts w:cs="B Nazanin" w:hint="cs"/>
+          <w:sz w:val="28"/>
+          <w:szCs w:val="28"/>
+          <w:rtl/>
+          <w:lang w:bidi="fa-IR"/>
+        </w:rPr>
+        <w:t>کند و در انتها کد رزرو بلیط خود را دریافت می</w:t>
       </w:r>
       <w:r>
         <w:rPr>
@@ -1156,7 +1316,27 @@
           <w:rtl/>
           <w:lang w:bidi="fa-IR"/>
         </w:rPr>
-        <w:t>شود. در صورتی که فیلم موردنظر کاربر در پایگاه داده وب سایت موجود بود اطلاعات آن فیلم به کاربر نمایش داده می</w:t>
+        <w:t xml:space="preserve">شود. در صورتی که فیلم موردنظر کاربر </w:t>
+      </w:r>
+      <w:r>
+        <w:rPr>
+          <w:rFonts w:cs="B Nazanin" w:hint="cs"/>
+          <w:sz w:val="28"/>
+          <w:szCs w:val="28"/>
+          <w:rtl/>
+          <w:lang w:bidi="fa-IR"/>
+        </w:rPr>
+        <w:t>در پایگاه داده وب سایت موجود باشد</w:t>
+      </w:r>
+      <w:r>
+        <w:rPr>
+          <w:rFonts w:cs="B Nazanin" w:hint="cs"/>
+          <w:sz w:val="28"/>
+          <w:szCs w:val="28"/>
+          <w:rtl/>
+          <w:lang w:bidi="fa-IR"/>
+        </w:rPr>
+        <w:t xml:space="preserve"> اطلاعات آن فیلم به کاربر نمایش داده می</w:t>
       </w:r>
       <w:r>
         <w:rPr>
@@ -1203,7 +1383,7 @@
       <w:pPr>
         <w:bidi/>
         <w:rPr>
-          <w:rFonts w:cs="B Nazanin" w:hint="cs"/>
+          <w:rFonts w:cs="B Nazanin"/>
           <w:sz w:val="28"/>
           <w:szCs w:val="28"/>
           <w:rtl/>
@@ -1239,7 +1419,27 @@
           <w:rtl/>
           <w:lang w:bidi="fa-IR"/>
         </w:rPr>
-        <w:t>تواند کارهایی مانند:</w:t>
+        <w:t>تواند کارهایی</w:t>
+      </w:r>
+      <w:r>
+        <w:rPr>
+          <w:rFonts w:cs="B Nazanin" w:hint="cs"/>
+          <w:sz w:val="28"/>
+          <w:szCs w:val="28"/>
+          <w:rtl/>
+          <w:lang w:bidi="fa-IR"/>
+        </w:rPr>
+        <w:t xml:space="preserve"> زیر را انجام دهد</w:t>
+      </w:r>
+      <w:r>
+        <w:rPr>
+          <w:rFonts w:cs="B Nazanin" w:hint="cs"/>
+          <w:sz w:val="28"/>
+          <w:szCs w:val="28"/>
+          <w:rtl/>
+          <w:lang w:bidi="fa-IR"/>
+        </w:rPr>
+        <w:t>:</w:t>
       </w:r>
     </w:p>
     <w:p>
@@ -1277,7 +1477,7 @@
         </w:numPr>
         <w:bidi/>
         <w:rPr>
-          <w:rFonts w:cs="B Nazanin" w:hint="cs"/>
+          <w:rFonts w:cs="B Nazanin"/>
           <w:sz w:val="28"/>
           <w:szCs w:val="28"/>
           <w:lang w:bidi="fa-IR"/>
@@ -1303,7 +1503,7 @@
         </w:numPr>
         <w:bidi/>
         <w:rPr>
-          <w:rFonts w:cs="B Nazanin" w:hint="cs"/>
+          <w:rFonts w:cs="B Nazanin"/>
           <w:sz w:val="28"/>
           <w:szCs w:val="28"/>
           <w:lang w:bidi="fa-IR"/>
@@ -1371,7 +1571,7 @@
         </w:numPr>
         <w:bidi/>
         <w:rPr>
-          <w:rFonts w:cs="B Nazanin" w:hint="cs"/>
+          <w:rFonts w:cs="B Nazanin"/>
           <w:sz w:val="28"/>
           <w:szCs w:val="28"/>
           <w:lang w:bidi="fa-IR"/>
@@ -1394,7 +1594,7 @@
       <w:pPr>
         <w:bidi/>
         <w:rPr>
-          <w:rFonts w:cs="B Nazanin" w:hint="cs"/>
+          <w:rFonts w:cs="B Nazanin"/>
           <w:sz w:val="28"/>
           <w:szCs w:val="28"/>
           <w:rtl/>
@@ -1533,7 +1733,7 @@
         </w:numPr>
         <w:bidi/>
         <w:rPr>
-          <w:rFonts w:cs="B Nazanin" w:hint="cs"/>
+          <w:rFonts w:cs="B Nazanin"/>
           <w:sz w:val="28"/>
           <w:szCs w:val="28"/>
           <w:lang w:bidi="fa-IR"/>
@@ -1556,7 +1756,7 @@
       <w:pPr>
         <w:bidi/>
         <w:rPr>
-          <w:rFonts w:cs="B Nazanin" w:hint="cs"/>
+          <w:rFonts w:cs="B Nazanin"/>
           <w:sz w:val="28"/>
           <w:szCs w:val="28"/>
           <w:rtl/>
@@ -1591,7 +1791,47 @@
           <w:rtl/>
           <w:lang w:bidi="fa-IR"/>
         </w:rPr>
-        <w:t>تواند وب سایت را مدیریت کند. یکی از این کارها مدیریت اطلاعات فیلم ها است که شامل اضافه کردن، حذف کردن و ویرایش کردن اطلاعات فیلم ها است. برای این کار ادمین بر روی گزینه مدیریت فیلم کلیک می</w:t>
+        <w:t>تواند وب سایت را مدیریت کند. یکی از این کارها مدیریت اطلاعا</w:t>
+      </w:r>
+      <w:r>
+        <w:rPr>
+          <w:rFonts w:cs="B Nazanin" w:hint="cs"/>
+          <w:sz w:val="28"/>
+          <w:szCs w:val="28"/>
+          <w:rtl/>
+          <w:lang w:bidi="fa-IR"/>
+        </w:rPr>
+        <w:t>ت فیلم ها است که شامل اضافه و</w:t>
+      </w:r>
+      <w:r>
+        <w:rPr>
+          <w:rFonts w:cs="B Nazanin" w:hint="cs"/>
+          <w:sz w:val="28"/>
+          <w:szCs w:val="28"/>
+          <w:rtl/>
+          <w:lang w:bidi="fa-IR"/>
+        </w:rPr>
+        <w:t xml:space="preserve"> حذف کردن</w:t>
+      </w:r>
+      <w:r>
+        <w:rPr>
+          <w:rFonts w:cs="B Nazanin" w:hint="cs"/>
+          <w:sz w:val="28"/>
+          <w:szCs w:val="28"/>
+          <w:rtl/>
+          <w:lang w:bidi="fa-IR"/>
+        </w:rPr>
+        <w:t xml:space="preserve"> فیلم ها</w:t>
+      </w:r>
+      <w:r>
+        <w:rPr>
+          <w:rFonts w:cs="B Nazanin" w:hint="cs"/>
+          <w:sz w:val="28"/>
+          <w:szCs w:val="28"/>
+          <w:rtl/>
+          <w:lang w:bidi="fa-IR"/>
+        </w:rPr>
+        <w:t xml:space="preserve"> و ویرایش کردن اطلاعات فیلم ها است. برای این کار ادمین بر روی گزینه مدیریت فیلم کلیک می</w:t>
       </w:r>
       <w:r>
         <w:rPr>
@@ -1698,7 +1938,7 @@
       <w:pPr>
         <w:bidi/>
         <w:rPr>
-          <w:rFonts w:cs="B Nazanin" w:hint="cs"/>
+          <w:rFonts w:cs="B Nazanin"/>
           <w:sz w:val="28"/>
           <w:szCs w:val="28"/>
           <w:rtl/>
@@ -1780,22 +2020,92 @@
       <w:pPr>
         <w:bidi/>
         <w:rPr>
-          <w:rFonts w:cs="B Nazanin" w:hint="cs"/>
-          <w:sz w:val="28"/>
-          <w:szCs w:val="28"/>
-          <w:rtl/>
-          <w:lang w:bidi="fa-IR"/>
-        </w:rPr>
-      </w:pPr>
-      <w:r>
-        <w:rPr>
-          <w:rFonts w:cs="B Nazanin" w:hint="cs"/>
-          <w:sz w:val="28"/>
-          <w:szCs w:val="28"/>
-          <w:rtl/>
-          <w:lang w:bidi="fa-IR"/>
-        </w:rPr>
-        <w:t>در صورتی که قصد حذف فیلم مشخصی را داشته باشد باید در صفحه مدیریت اطلاعات فیلم ها، فیلم موردنظر خود را انتخاب کند و سپس بر روی گزینه حذف کلیک کند تا فیلم موردنظر حذف گردد.</w:t>
+          <w:rFonts w:cs="B Nazanin"/>
+          <w:sz w:val="28"/>
+          <w:szCs w:val="28"/>
+          <w:rtl/>
+          <w:lang w:bidi="fa-IR"/>
+        </w:rPr>
+      </w:pPr>
+      <w:r>
+        <w:rPr>
+          <w:rFonts w:cs="B Nazanin" w:hint="cs"/>
+          <w:sz w:val="28"/>
+          <w:szCs w:val="28"/>
+          <w:rtl/>
+          <w:lang w:bidi="fa-IR"/>
+        </w:rPr>
+        <w:t>اگر ادمین</w:t>
+      </w:r>
+      <w:r>
+        <w:rPr>
+          <w:rFonts w:cs="B Nazanin" w:hint="cs"/>
+          <w:sz w:val="28"/>
+          <w:szCs w:val="28"/>
+          <w:rtl/>
+          <w:lang w:bidi="fa-IR"/>
+        </w:rPr>
+        <w:t xml:space="preserve"> قصد حذف فیلم مشخصی را داشته باشد باید در صفحه مدیریت اطلاعات فیلم ها، فیلم موردنظر خود را انتخاب </w:t>
+      </w:r>
+      <w:r>
+        <w:rPr>
+          <w:rFonts w:cs="B Nazanin" w:hint="cs"/>
+          <w:sz w:val="28"/>
+          <w:szCs w:val="28"/>
+          <w:rtl/>
+          <w:lang w:bidi="fa-IR"/>
+        </w:rPr>
+        <w:t>می</w:t>
+      </w:r>
+      <w:r>
+        <w:rPr>
+          <w:rFonts w:cs="B Nazanin"/>
+          <w:sz w:val="28"/>
+          <w:szCs w:val="28"/>
+          <w:rtl/>
+          <w:lang w:bidi="fa-IR"/>
+        </w:rPr>
+        <w:softHyphen/>
+      </w:r>
+      <w:r>
+        <w:rPr>
+          <w:rFonts w:cs="B Nazanin" w:hint="cs"/>
+          <w:sz w:val="28"/>
+          <w:szCs w:val="28"/>
+          <w:rtl/>
+          <w:lang w:bidi="fa-IR"/>
+        </w:rPr>
+        <w:t xml:space="preserve">کند و سپس بر روی گزینه حذف کلیک </w:t>
+      </w:r>
+      <w:r>
+        <w:rPr>
+          <w:rFonts w:cs="B Nazanin" w:hint="cs"/>
+          <w:sz w:val="28"/>
+          <w:szCs w:val="28"/>
+          <w:rtl/>
+          <w:lang w:bidi="fa-IR"/>
+        </w:rPr>
+        <w:t>می</w:t>
+      </w:r>
+      <w:r>
+        <w:rPr>
+          <w:rFonts w:cs="B Nazanin"/>
+          <w:sz w:val="28"/>
+          <w:szCs w:val="28"/>
+          <w:rtl/>
+          <w:lang w:bidi="fa-IR"/>
+        </w:rPr>
+        <w:softHyphen/>
+      </w:r>
+      <w:r>
+        <w:rPr>
+          <w:rFonts w:cs="B Nazanin" w:hint="cs"/>
+          <w:sz w:val="28"/>
+          <w:szCs w:val="28"/>
+          <w:rtl/>
+          <w:lang w:bidi="fa-IR"/>
+        </w:rPr>
+        <w:t>کند تا فیلم موردنظر حذف گردد.</w:t>
       </w:r>
     </w:p>
     <w:p>
@@ -1819,7 +2129,7 @@
         </w:numPr>
         <w:bidi/>
         <w:rPr>
-          <w:rFonts w:cs="B Nazanin" w:hint="cs"/>
+          <w:rFonts w:cs="B Nazanin"/>
           <w:sz w:val="28"/>
           <w:szCs w:val="28"/>
           <w:lang w:bidi="fa-IR"/>
@@ -1843,42 +2153,82 @@
       <w:pPr>
         <w:bidi/>
         <w:rPr>
-          <w:rFonts w:cs="B Nazanin" w:hint="cs"/>
-          <w:sz w:val="28"/>
-          <w:szCs w:val="28"/>
-          <w:rtl/>
-          <w:lang w:bidi="fa-IR"/>
-        </w:rPr>
-      </w:pPr>
-      <w:r>
-        <w:rPr>
-          <w:rFonts w:cs="B Nazanin" w:hint="cs"/>
-          <w:sz w:val="28"/>
-          <w:szCs w:val="28"/>
-          <w:rtl/>
-          <w:lang w:bidi="fa-IR"/>
-        </w:rPr>
-        <w:t>پس از ورود ادمین به سیستم، می</w:t>
-      </w:r>
-      <w:r>
-        <w:rPr>
-          <w:rFonts w:cs="B Nazanin"/>
-          <w:sz w:val="28"/>
-          <w:szCs w:val="28"/>
-          <w:rtl/>
-          <w:lang w:bidi="fa-IR"/>
-        </w:rPr>
-        <w:softHyphen/>
-      </w:r>
-      <w:r>
-        <w:rPr>
-          <w:rFonts w:cs="B Nazanin" w:hint="cs"/>
-          <w:sz w:val="28"/>
-          <w:szCs w:val="28"/>
-          <w:rtl/>
-          <w:lang w:bidi="fa-IR"/>
-        </w:rPr>
-        <w:t>تواند اطلاعات مربوط به سینما ها را مدیریت کند. این کار شامل اضافه کردن، حذف کردن و ویرایش اطلاعات می</w:t>
+          <w:rFonts w:cs="B Nazanin"/>
+          <w:sz w:val="28"/>
+          <w:szCs w:val="28"/>
+          <w:rtl/>
+          <w:lang w:bidi="fa-IR"/>
+        </w:rPr>
+      </w:pPr>
+      <w:r>
+        <w:rPr>
+          <w:rFonts w:cs="B Nazanin" w:hint="cs"/>
+          <w:sz w:val="28"/>
+          <w:szCs w:val="28"/>
+          <w:rtl/>
+          <w:lang w:bidi="fa-IR"/>
+        </w:rPr>
+        <w:t xml:space="preserve">پس از ورود ادمین به سیستم، </w:t>
+      </w:r>
+      <w:r>
+        <w:rPr>
+          <w:rFonts w:cs="B Nazanin" w:hint="cs"/>
+          <w:sz w:val="28"/>
+          <w:szCs w:val="28"/>
+          <w:rtl/>
+          <w:lang w:bidi="fa-IR"/>
+        </w:rPr>
+        <w:t xml:space="preserve">ادمین </w:t>
+      </w:r>
+      <w:r>
+        <w:rPr>
+          <w:rFonts w:cs="B Nazanin" w:hint="cs"/>
+          <w:sz w:val="28"/>
+          <w:szCs w:val="28"/>
+          <w:rtl/>
+          <w:lang w:bidi="fa-IR"/>
+        </w:rPr>
+        <w:t>می</w:t>
+      </w:r>
+      <w:r>
+        <w:rPr>
+          <w:rFonts w:cs="B Nazanin"/>
+          <w:sz w:val="28"/>
+          <w:szCs w:val="28"/>
+          <w:rtl/>
+          <w:lang w:bidi="fa-IR"/>
+        </w:rPr>
+        <w:softHyphen/>
+      </w:r>
+      <w:r>
+        <w:rPr>
+          <w:rFonts w:cs="B Nazanin" w:hint="cs"/>
+          <w:sz w:val="28"/>
+          <w:szCs w:val="28"/>
+          <w:rtl/>
+          <w:lang w:bidi="fa-IR"/>
+        </w:rPr>
+        <w:t xml:space="preserve">تواند اطلاعات مربوط به سینما ها را </w:t>
+      </w:r>
+      <w:r>
+        <w:rPr>
+          <w:rFonts w:cs="B Nazanin" w:hint="cs"/>
+          <w:sz w:val="28"/>
+          <w:szCs w:val="28"/>
+          <w:rtl/>
+          <w:lang w:bidi="fa-IR"/>
+        </w:rPr>
+        <w:t xml:space="preserve">نیز </w:t>
+      </w:r>
+      <w:r>
+        <w:rPr>
+          <w:rFonts w:cs="B Nazanin" w:hint="cs"/>
+          <w:sz w:val="28"/>
+          <w:szCs w:val="28"/>
+          <w:rtl/>
+          <w:lang w:bidi="fa-IR"/>
+        </w:rPr>
+        <w:t>مدیریت کند. این کار شامل اضافه کردن، حذف کردن و ویرایش اطلاعات می</w:t>
       </w:r>
       <w:r>
         <w:rPr>
@@ -1980,7 +2330,27 @@
           <w:rtl/>
           <w:lang w:bidi="fa-IR"/>
         </w:rPr>
-        <w:t>دهد. برای ویرایش اطلاعات سینماها بر روی نام آن فیلم کلیک می کند و وارد صفحه آن سینما می</w:t>
+        <w:t xml:space="preserve">دهد. برای ویرایش اطلاعات سینماها </w:t>
+      </w:r>
+      <w:r>
+        <w:rPr>
+          <w:rFonts w:cs="B Nazanin" w:hint="cs"/>
+          <w:sz w:val="28"/>
+          <w:szCs w:val="28"/>
+          <w:rtl/>
+          <w:lang w:bidi="fa-IR"/>
+        </w:rPr>
+        <w:t>بر روی نام آن فیلم کلیک می کند سپس</w:t>
+      </w:r>
+      <w:r>
+        <w:rPr>
+          <w:rFonts w:cs="B Nazanin" w:hint="cs"/>
+          <w:sz w:val="28"/>
+          <w:szCs w:val="28"/>
+          <w:rtl/>
+          <w:lang w:bidi="fa-IR"/>
+        </w:rPr>
+        <w:t xml:space="preserve"> وارد صفحه آن سینما می</w:t>
       </w:r>
       <w:r>
         <w:rPr>
@@ -2062,7 +2432,7 @@
           <w:rtl/>
           <w:lang w:bidi="fa-IR"/>
         </w:rPr>
-        <w:t>کند و سپس در مرحله بعد بر روی اضافه کردن سینما کلیک می</w:t>
+        <w:t>کند و در مرحله بعد بر روی اضافه کردن سینما کلیک می</w:t>
       </w:r>
       <w:r>
         <w:rPr>
@@ -2102,35 +2472,74 @@
           <w:rtl/>
           <w:lang w:bidi="fa-IR"/>
         </w:rPr>
-        <w:t>شود که در آن باید اطلاعاتی مانند: نام سینما، آدرس ، شرح مختصری درباره سینما و... را وارد کند و در انتها بر روی ثبت اطلاعات کلیک می کند.</w:t>
-      </w:r>
-    </w:p>
-    <w:p>
-      <w:pPr>
-        <w:bidi/>
-        <w:rPr>
-          <w:rFonts w:cs="B Nazanin" w:hint="cs"/>
-          <w:sz w:val="28"/>
-          <w:szCs w:val="28"/>
-          <w:rtl/>
-          <w:lang w:bidi="fa-IR"/>
-        </w:rPr>
-      </w:pPr>
-      <w:r>
-        <w:rPr>
-          <w:rFonts w:cs="B Nazanin" w:hint="cs"/>
-          <w:sz w:val="28"/>
-          <w:szCs w:val="28"/>
-          <w:rtl/>
-          <w:lang w:bidi="fa-IR"/>
-        </w:rPr>
-        <w:t>در صورتی که قصد حذف سینما مشخصی را داشته باشد باید در صفحه مدیریت اطلاعات سینماها، سینما موردنظر خود را انتخاب کند و سپس بر روی گزینه حذف کلیک کند تا فیلم موردنظر حذف گردد.</w:t>
-      </w:r>
-    </w:p>
-    <w:p>
+        <w:t>شود که در آن باید اطلاعاتی مانند: نام سینما، آدرس ، شرح مختصری</w:t>
+      </w:r>
+      <w:r>
+        <w:rPr>
+          <w:rFonts w:cs="B Nazanin" w:hint="cs"/>
+          <w:sz w:val="28"/>
+          <w:szCs w:val="28"/>
+          <w:rtl/>
+          <w:lang w:bidi="fa-IR"/>
+        </w:rPr>
+        <w:t xml:space="preserve"> درباره سینما و... را وارد کند.</w:t>
+      </w:r>
+      <w:r>
+        <w:rPr>
+          <w:rFonts w:cs="B Nazanin" w:hint="cs"/>
+          <w:sz w:val="28"/>
+          <w:szCs w:val="28"/>
+          <w:rtl/>
+          <w:lang w:bidi="fa-IR"/>
+        </w:rPr>
+        <w:t xml:space="preserve"> در انتها بر روی ثبت اطلاعات کلیک می کند.</w:t>
+      </w:r>
+    </w:p>
+    <w:p>
+      <w:pPr>
+        <w:bidi/>
+        <w:rPr>
+          <w:rFonts w:cs="B Nazanin"/>
+          <w:sz w:val="28"/>
+          <w:szCs w:val="28"/>
+          <w:rtl/>
+          <w:lang w:bidi="fa-IR"/>
+        </w:rPr>
+      </w:pPr>
+      <w:r>
+        <w:rPr>
+          <w:rFonts w:cs="B Nazanin" w:hint="cs"/>
+          <w:sz w:val="28"/>
+          <w:szCs w:val="28"/>
+          <w:rtl/>
+          <w:lang w:bidi="fa-IR"/>
+        </w:rPr>
+        <w:t>در صورتی که قصد حذف سینما مشخصی را داشته باشد باید در صفحه مدیریت اطلاعات سینماها، سینما موردنظر خود را انتخاب کند و سپس ب</w:t>
+      </w:r>
+      <w:r>
+        <w:rPr>
+          <w:rFonts w:cs="B Nazanin" w:hint="cs"/>
+          <w:sz w:val="28"/>
+          <w:szCs w:val="28"/>
+          <w:rtl/>
+          <w:lang w:bidi="fa-IR"/>
+        </w:rPr>
+        <w:t>ر روی گزینه حذف کلیک کند تا سینما</w:t>
+      </w:r>
       <w:bookmarkStart w:id="0" w:name="_GoBack"/>
       <w:bookmarkEnd w:id="0"/>
-    </w:p>
+      <w:r>
+        <w:rPr>
+          <w:rFonts w:cs="B Nazanin" w:hint="cs"/>
+          <w:sz w:val="28"/>
+          <w:szCs w:val="28"/>
+          <w:rtl/>
+          <w:lang w:bidi="fa-IR"/>
+        </w:rPr>
+        <w:t xml:space="preserve"> موردنظر حذف گردد.</w:t>
+      </w:r>
+    </w:p>
+    <w:p/>
     <w:sectPr>
       <w:pgSz w:w="12240" w:h="15840"/>
       <w:pgMar w:top="1440" w:right="1440" w:bottom="1440" w:left="1440" w:header="720" w:footer="720" w:gutter="0"/>

</xml_diff>